<commit_message>
Camera, Diagonal, Controller changes
Camera can now be moved with WASD and rotated with Q and E.
Fixed a bug with Enemy Controllers possibly going into infinite loop.
Cells can now be only accessed diagonally if that diagonal has the 2 adjacent directions towards it.
Created a UserInput class to store all user inputs
</commit_message>
<xml_diff>
--- a/ConceptDocuments/ProjectTacticsGDD.docx
+++ b/ConceptDocuments/ProjectTacticsGDD.docx
@@ -11,7 +11,7 @@
           <w:noProof/>
         </w:rPr>
         <w:drawing>
-          <wp:inline distT="114300" distB="114300" distL="114300" distR="114300">
+          <wp:inline distT="114300" distB="114300" distL="114300" distR="114300" wp14:anchorId="2CCDEFC2" wp14:editId="7373A157">
             <wp:extent cx="3255025" cy="1624013"/>
             <wp:effectExtent l="0" t="0" r="0" b="0"/>
             <wp:docPr id="6" name="image7.png"/>
@@ -1412,7 +1412,7 @@
           <w:noProof/>
         </w:rPr>
         <w:drawing>
-          <wp:inline distT="114300" distB="114300" distL="114300" distR="114300">
+          <wp:inline distT="114300" distB="114300" distL="114300" distR="114300" wp14:anchorId="36018BD4" wp14:editId="745E1C5A">
             <wp:extent cx="4424363" cy="2212181"/>
             <wp:effectExtent l="0" t="0" r="0" b="0"/>
             <wp:docPr id="1" name="image2.png"/>
@@ -1467,7 +1467,15 @@
     <w:p/>
     <w:p>
       <w:r>
-        <w:t>A few sentences on what the game is, what you have to do, who you play as, etc.</w:t>
+        <w:t xml:space="preserve">A few sentences on what the game is, what you </w:t>
+      </w:r>
+      <w:proofErr w:type="gramStart"/>
+      <w:r>
+        <w:t>have to</w:t>
+      </w:r>
+      <w:proofErr w:type="gramEnd"/>
+      <w:r>
+        <w:t xml:space="preserve"> do, who you play as, etc.</w:t>
       </w:r>
     </w:p>
     <w:p/>
@@ -1475,8 +1483,13 @@
       <w:r>
         <w:t xml:space="preserve">XCOM meets </w:t>
       </w:r>
-      <w:r>
-        <w:t xml:space="preserve">DragonAge/Witcher </w:t>
+      <w:proofErr w:type="spellStart"/>
+      <w:r>
+        <w:t>DragonAge</w:t>
+      </w:r>
+      <w:proofErr w:type="spellEnd"/>
+      <w:r>
+        <w:t xml:space="preserve">/Witcher </w:t>
       </w:r>
       <w:r>
         <w:t>RPG</w:t>
@@ -1491,8 +1504,15 @@
         <w:t xml:space="preserve">You need to journey to where the fissure started and battle the mutated/corrupted guards on your way there. But </w:t>
       </w:r>
       <w:r>
-        <w:t>your army is small and their</w:t>
-      </w:r>
+        <w:t xml:space="preserve">your army is small and </w:t>
+      </w:r>
+      <w:proofErr w:type="spellStart"/>
+      <w:proofErr w:type="gramStart"/>
+      <w:r>
+        <w:t>their</w:t>
+      </w:r>
+      <w:proofErr w:type="spellEnd"/>
+      <w:proofErr w:type="gramEnd"/>
       <w:r>
         <w:t xml:space="preserve"> </w:t>
       </w:r>
@@ -1568,7 +1588,15 @@
         <w:contextualSpacing/>
       </w:pPr>
       <w:r>
-        <w:t>Grim, but still a bit light-hearted (in-between DA:O and DA:I)</w:t>
+        <w:t xml:space="preserve">Grim, but still a bit light-hearted (in-between DA:O and </w:t>
+      </w:r>
+      <w:proofErr w:type="gramStart"/>
+      <w:r>
+        <w:t>DA:I</w:t>
+      </w:r>
+      <w:proofErr w:type="gramEnd"/>
+      <w:r>
+        <w:t>)</w:t>
       </w:r>
     </w:p>
     <w:p>
@@ -1680,7 +1708,7 @@
           <w:noProof/>
         </w:rPr>
         <w:drawing>
-          <wp:inline distT="114300" distB="114300" distL="114300" distR="114300">
+          <wp:inline distT="114300" distB="114300" distL="114300" distR="114300" wp14:anchorId="5972AED1" wp14:editId="1FA96729">
             <wp:extent cx="4424363" cy="2212181"/>
             <wp:effectExtent l="0" t="0" r="0" b="0"/>
             <wp:docPr id="8" name="image9.png"/>
@@ -1832,9 +1860,11 @@
       </w:r>
     </w:p>
     <w:p>
+      <w:proofErr w:type="spellStart"/>
       <w:r>
         <w:t>Cystal</w:t>
       </w:r>
+      <w:proofErr w:type="spellEnd"/>
     </w:p>
     <w:p>
       <w:r>
@@ -1903,7 +1933,7 @@
           <w:noProof/>
         </w:rPr>
         <w:drawing>
-          <wp:inline distT="114300" distB="114300" distL="114300" distR="114300">
+          <wp:inline distT="114300" distB="114300" distL="114300" distR="114300" wp14:anchorId="40E76490" wp14:editId="0809CBE5">
             <wp:extent cx="4424363" cy="2212181"/>
             <wp:effectExtent l="0" t="0" r="0" b="0"/>
             <wp:docPr id="4" name="image5.png"/>
@@ -2017,12 +2047,36 @@
       <w:bookmarkStart w:id="11" w:name="_1qymei78ehz5" w:colFirst="0" w:colLast="0"/>
       <w:bookmarkEnd w:id="11"/>
       <w:r>
-        <w:t>30 Seconds Of Gameplay</w:t>
-      </w:r>
-    </w:p>
-    <w:p>
-      <w:r>
-        <w:t>The goal with this section is to describe in great detail exactly what the player sees and does during a 30 second slice of your game. The 30 seconds doesn’t have to be the very start of the game, it can be any point, however, it should be fairly typical of what happens in your game.</w:t>
+        <w:t xml:space="preserve">30 Seconds </w:t>
+      </w:r>
+      <w:proofErr w:type="gramStart"/>
+      <w:r>
+        <w:t>Of</w:t>
+      </w:r>
+      <w:proofErr w:type="gramEnd"/>
+      <w:r>
+        <w:t xml:space="preserve"> Gameplay</w:t>
+      </w:r>
+    </w:p>
+    <w:p>
+      <w:r>
+        <w:t xml:space="preserve">The goal with this section is to describe in </w:t>
+      </w:r>
+      <w:proofErr w:type="gramStart"/>
+      <w:r>
+        <w:t>great detail</w:t>
+      </w:r>
+      <w:proofErr w:type="gramEnd"/>
+      <w:r>
+        <w:t xml:space="preserve"> exactly what the player sees and does during a 30 second slice of your game. The 30 seconds doesn’t have to be the very start of the game, it can be any point, however, it should be </w:t>
+      </w:r>
+      <w:proofErr w:type="gramStart"/>
+      <w:r>
+        <w:t>fairly typical</w:t>
+      </w:r>
+      <w:proofErr w:type="gramEnd"/>
+      <w:r>
+        <w:t xml:space="preserve"> of what happens in your game.</w:t>
       </w:r>
     </w:p>
     <w:p/>
@@ -2036,7 +2090,7 @@
         </w:rPr>
         <w:lastRenderedPageBreak/>
         <w:drawing>
-          <wp:inline distT="114300" distB="114300" distL="114300" distR="114300">
+          <wp:inline distT="114300" distB="114300" distL="114300" distR="114300" wp14:anchorId="7ADFD306" wp14:editId="77AF8E47">
             <wp:extent cx="4424363" cy="2212181"/>
             <wp:effectExtent l="0" t="0" r="0" b="0"/>
             <wp:docPr id="7" name="image8.png"/>
@@ -2138,7 +2192,20 @@
         </w:numPr>
       </w:pPr>
       <w:r>
-        <w:t>Players know where all enemies are by a minimap, but will only know where an enemy is if players actually see them.</w:t>
+        <w:t xml:space="preserve">Players know where all enemies are by a </w:t>
+      </w:r>
+      <w:proofErr w:type="spellStart"/>
+      <w:proofErr w:type="gramStart"/>
+      <w:r>
+        <w:t>minimap</w:t>
+      </w:r>
+      <w:proofErr w:type="spellEnd"/>
+      <w:r>
+        <w:t>, but</w:t>
+      </w:r>
+      <w:proofErr w:type="gramEnd"/>
+      <w:r>
+        <w:t xml:space="preserve"> will only know where an enemy is if players actually see them.</w:t>
       </w:r>
     </w:p>
     <w:p>
@@ -2164,8 +2231,6 @@
       <w:r>
         <w:t>They can move and perform actions in any order, and sacrifice action points for movement points, but not movement points for action points</w:t>
       </w:r>
-      <w:bookmarkStart w:id="12" w:name="_GoBack"/>
-      <w:bookmarkEnd w:id="12"/>
     </w:p>
     <w:p/>
     <w:p>
@@ -2232,8 +2297,8 @@
         <w:pStyle w:val="Heading1"/>
         <w:contextualSpacing w:val="0"/>
       </w:pPr>
-      <w:bookmarkStart w:id="13" w:name="_b6tv4gs029aq" w:colFirst="0" w:colLast="0"/>
-      <w:bookmarkEnd w:id="13"/>
+      <w:bookmarkStart w:id="12" w:name="_b6tv4gs029aq" w:colFirst="0" w:colLast="0"/>
+      <w:bookmarkEnd w:id="12"/>
       <w:r>
         <w:br w:type="page"/>
       </w:r>
@@ -2243,8 +2308,13 @@
       </w:r>
     </w:p>
     <w:p>
-      <w:r>
-        <w:t>Summarise the main gameplay features in your game.</w:t>
+      <w:proofErr w:type="spellStart"/>
+      <w:r>
+        <w:t>Summarise</w:t>
+      </w:r>
+      <w:proofErr w:type="spellEnd"/>
+      <w:r>
+        <w:t xml:space="preserve"> the main gameplay features in your game.</w:t>
       </w:r>
     </w:p>
     <w:p/>
@@ -2297,7 +2367,15 @@
         <w:contextualSpacing/>
       </w:pPr>
       <w:r>
-        <w:t>And so on</w:t>
+        <w:t xml:space="preserve">And </w:t>
+      </w:r>
+      <w:proofErr w:type="gramStart"/>
+      <w:r>
+        <w:t>so</w:t>
+      </w:r>
+      <w:proofErr w:type="gramEnd"/>
+      <w:r>
+        <w:t xml:space="preserve"> on</w:t>
       </w:r>
     </w:p>
     <w:p>
@@ -2305,8 +2383,8 @@
         <w:pStyle w:val="Heading2"/>
         <w:contextualSpacing w:val="0"/>
       </w:pPr>
-      <w:bookmarkStart w:id="14" w:name="_htzjrm7gixzb" w:colFirst="0" w:colLast="0"/>
-      <w:bookmarkEnd w:id="14"/>
+      <w:bookmarkStart w:id="13" w:name="_htzjrm7gixzb" w:colFirst="0" w:colLast="0"/>
+      <w:bookmarkEnd w:id="13"/>
       <w:r>
         <w:br w:type="page"/>
       </w:r>
@@ -2317,7 +2395,23 @@
     </w:p>
     <w:p>
       <w:r>
-        <w:t>Explain all the details necessary to understand this feature. Use diagrams, images, sketches, screenshots, tables, etc in order to be clear.</w:t>
+        <w:t xml:space="preserve">Explain all the details necessary to understand this feature. Use diagrams, images, sketches, screenshots, tables, </w:t>
+      </w:r>
+      <w:proofErr w:type="spellStart"/>
+      <w:r>
+        <w:t>etc</w:t>
+      </w:r>
+      <w:proofErr w:type="spellEnd"/>
+      <w:r>
+        <w:t xml:space="preserve"> </w:t>
+      </w:r>
+      <w:proofErr w:type="gramStart"/>
+      <w:r>
+        <w:t>in order to</w:t>
+      </w:r>
+      <w:proofErr w:type="gramEnd"/>
+      <w:r>
+        <w:t xml:space="preserve"> be clear.</w:t>
       </w:r>
     </w:p>
     <w:p/>
@@ -2330,7 +2424,7 @@
           <w:noProof/>
         </w:rPr>
         <w:drawing>
-          <wp:inline distT="114300" distB="114300" distL="114300" distR="114300">
+          <wp:inline distT="114300" distB="114300" distL="114300" distR="114300" wp14:anchorId="24F238CC" wp14:editId="7B79BF73">
             <wp:extent cx="4424363" cy="2212181"/>
             <wp:effectExtent l="0" t="0" r="0" b="0"/>
             <wp:docPr id="9" name="image10.png"/>
@@ -2372,15 +2466,31 @@
         <w:pStyle w:val="Heading2"/>
         <w:contextualSpacing w:val="0"/>
       </w:pPr>
-      <w:bookmarkStart w:id="15" w:name="_wvhxf6uh58o3" w:colFirst="0" w:colLast="0"/>
-      <w:bookmarkEnd w:id="15"/>
+      <w:bookmarkStart w:id="14" w:name="_wvhxf6uh58o3" w:colFirst="0" w:colLast="0"/>
+      <w:bookmarkEnd w:id="14"/>
       <w:r>
         <w:t>Gameplay Feature 2</w:t>
       </w:r>
     </w:p>
     <w:p>
       <w:r>
-        <w:t>Explain all the details necessary to understand this feature. Use diagrams, images, sketches, screenshots, tables, etc in order to be clear.</w:t>
+        <w:t xml:space="preserve">Explain all the details necessary to understand this feature. Use diagrams, images, sketches, screenshots, tables, </w:t>
+      </w:r>
+      <w:proofErr w:type="spellStart"/>
+      <w:r>
+        <w:t>etc</w:t>
+      </w:r>
+      <w:proofErr w:type="spellEnd"/>
+      <w:r>
+        <w:t xml:space="preserve"> </w:t>
+      </w:r>
+      <w:proofErr w:type="gramStart"/>
+      <w:r>
+        <w:t>in order to</w:t>
+      </w:r>
+      <w:proofErr w:type="gramEnd"/>
+      <w:r>
+        <w:t xml:space="preserve"> be clear.</w:t>
       </w:r>
     </w:p>
     <w:p/>
@@ -2393,7 +2503,7 @@
           <w:noProof/>
         </w:rPr>
         <w:drawing>
-          <wp:inline distT="114300" distB="114300" distL="114300" distR="114300">
+          <wp:inline distT="114300" distB="114300" distL="114300" distR="114300" wp14:anchorId="08B29AB6" wp14:editId="46E5FC60">
             <wp:extent cx="4424363" cy="2212181"/>
             <wp:effectExtent l="0" t="0" r="0" b="0"/>
             <wp:docPr id="5" name="image6.png"/>
@@ -2435,15 +2545,31 @@
         <w:pStyle w:val="Heading2"/>
         <w:contextualSpacing w:val="0"/>
       </w:pPr>
-      <w:bookmarkStart w:id="16" w:name="_hqf1ih8s5lsy" w:colFirst="0" w:colLast="0"/>
-      <w:bookmarkEnd w:id="16"/>
+      <w:bookmarkStart w:id="15" w:name="_hqf1ih8s5lsy" w:colFirst="0" w:colLast="0"/>
+      <w:bookmarkEnd w:id="15"/>
       <w:r>
         <w:t>Gameplay Feature 3</w:t>
       </w:r>
     </w:p>
     <w:p>
       <w:r>
-        <w:t>Explain all the details necessary to understand this feature. Use diagrams, images, sketches, screenshots, tables, etc in order to be clear.</w:t>
+        <w:t xml:space="preserve">Explain all the details necessary to understand this feature. Use diagrams, images, sketches, screenshots, tables, </w:t>
+      </w:r>
+      <w:proofErr w:type="spellStart"/>
+      <w:r>
+        <w:t>etc</w:t>
+      </w:r>
+      <w:proofErr w:type="spellEnd"/>
+      <w:r>
+        <w:t xml:space="preserve"> </w:t>
+      </w:r>
+      <w:proofErr w:type="gramStart"/>
+      <w:r>
+        <w:t>in order to</w:t>
+      </w:r>
+      <w:proofErr w:type="gramEnd"/>
+      <w:r>
+        <w:t xml:space="preserve"> be clear.</w:t>
       </w:r>
     </w:p>
     <w:p/>
@@ -2457,7 +2583,7 @@
         </w:rPr>
         <w:lastRenderedPageBreak/>
         <w:drawing>
-          <wp:inline distT="114300" distB="114300" distL="114300" distR="114300">
+          <wp:inline distT="114300" distB="114300" distL="114300" distR="114300" wp14:anchorId="000FDAED" wp14:editId="7B4E66B9">
             <wp:extent cx="4424363" cy="2212181"/>
             <wp:effectExtent l="0" t="0" r="0" b="0"/>
             <wp:docPr id="2" name="image3.png"/>
@@ -2499,8 +2625,8 @@
         <w:pStyle w:val="Heading2"/>
         <w:contextualSpacing w:val="0"/>
       </w:pPr>
-      <w:bookmarkStart w:id="17" w:name="_62e2ygvrf4wc" w:colFirst="0" w:colLast="0"/>
-      <w:bookmarkEnd w:id="17"/>
+      <w:bookmarkStart w:id="16" w:name="_62e2ygvrf4wc" w:colFirst="0" w:colLast="0"/>
+      <w:bookmarkEnd w:id="16"/>
       <w:r>
         <w:t>Gameplay Feature X…….</w:t>
       </w:r>
@@ -2523,8 +2649,8 @@
         <w:pStyle w:val="Heading1"/>
         <w:contextualSpacing w:val="0"/>
       </w:pPr>
-      <w:bookmarkStart w:id="18" w:name="_pqik313skwtb" w:colFirst="0" w:colLast="0"/>
-      <w:bookmarkEnd w:id="18"/>
+      <w:bookmarkStart w:id="17" w:name="_pqik313skwtb" w:colFirst="0" w:colLast="0"/>
+      <w:bookmarkEnd w:id="17"/>
       <w:r>
         <w:lastRenderedPageBreak/>
         <w:t>Story and Theme</w:t>
@@ -2539,7 +2665,7 @@
           <w:noProof/>
         </w:rPr>
         <w:drawing>
-          <wp:inline distT="114300" distB="114300" distL="114300" distR="114300">
+          <wp:inline distT="114300" distB="114300" distL="114300" distR="114300" wp14:anchorId="09C7C2FE" wp14:editId="4F904E3C">
             <wp:extent cx="4424363" cy="2212181"/>
             <wp:effectExtent l="0" t="0" r="0" b="0"/>
             <wp:docPr id="10" name="image11.png"/>
@@ -2575,11 +2701,199 @@
         </w:drawing>
       </w:r>
     </w:p>
+    <w:p/>
+    <w:p>
+      <w:r>
+        <w:tab/>
+        <w:t xml:space="preserve">The story is about </w:t>
+      </w:r>
+      <w:r>
+        <w:t xml:space="preserve">a kingdom, </w:t>
+      </w:r>
+      <w:proofErr w:type="spellStart"/>
+      <w:r>
+        <w:t>lead</w:t>
+      </w:r>
+      <w:proofErr w:type="spellEnd"/>
+      <w:r>
+        <w:t xml:space="preserve"> by a powerful king, and a fort, lead by a baron of that king. The baron is tired of dealing with work the king doesn’t want to deal with and wants to usurp the king, but since his army is not nearly the size of the kingdom’s, he had to resort to other means. He and his scientists spent years </w:t>
+      </w:r>
+      <w:proofErr w:type="gramStart"/>
+      <w:r>
+        <w:t>researching, and</w:t>
+      </w:r>
+      <w:proofErr w:type="gramEnd"/>
+      <w:r>
+        <w:t xml:space="preserve"> discovers a material that’s highly reactive to types of energy: kinetic, thermal, </w:t>
+      </w:r>
+      <w:r>
+        <w:t>and sound</w:t>
+      </w:r>
+      <w:r>
+        <w:t xml:space="preserve">. </w:t>
+      </w:r>
+    </w:p>
+    <w:p>
+      <w:pPr>
+        <w:ind w:firstLine="720"/>
+      </w:pPr>
+      <w:r>
+        <w:t xml:space="preserve">They test this in many ways and try to weaponize </w:t>
+      </w:r>
+      <w:proofErr w:type="gramStart"/>
+      <w:r>
+        <w:t>it, and</w:t>
+      </w:r>
+      <w:proofErr w:type="gramEnd"/>
+      <w:r>
+        <w:t xml:space="preserve"> succeed in some cases though the material diminishes with each energy exertion. However, it also forms the same, </w:t>
+      </w:r>
+      <w:r>
+        <w:t>dormant crystal at the target location, whenever it strikes.</w:t>
+      </w:r>
+      <w:r>
+        <w:t xml:space="preserve"> They realize that </w:t>
+      </w:r>
+      <w:r>
+        <w:rPr>
+          <w:b/>
+        </w:rPr>
+        <w:t>kinetic energy</w:t>
+      </w:r>
+      <w:r>
+        <w:t xml:space="preserve"> forms arcs of electricity and fires in the direction of the kinetic energy. </w:t>
+      </w:r>
+    </w:p>
+    <w:p>
+      <w:pPr>
+        <w:ind w:firstLine="720"/>
+      </w:pPr>
+      <w:r>
+        <w:rPr>
+          <w:b/>
+        </w:rPr>
+        <w:t>Sound energy</w:t>
+      </w:r>
+      <w:r>
+        <w:t xml:space="preserve"> becomes amplified from the energy of the crystal and gets propelled in the same direction as the direction of the vibration of sound. This causes a little more energy loss and deformation of the crystal than kinetic energy. But, the amplification of the sound, propelled through objects like funnels, can form a destructive air wave as it’s propelled.</w:t>
+      </w:r>
+    </w:p>
+    <w:p>
+      <w:pPr>
+        <w:ind w:firstLine="720"/>
+      </w:pPr>
+      <w:r>
+        <w:t xml:space="preserve">Excess </w:t>
+      </w:r>
+      <w:r>
+        <w:rPr>
+          <w:b/>
+        </w:rPr>
+        <w:t>thermal energy</w:t>
+      </w:r>
+      <w:r>
+        <w:rPr>
+          <w:b/>
+        </w:rPr>
+        <w:t xml:space="preserve"> </w:t>
+      </w:r>
+      <w:r>
+        <w:t>causes a protective reaction around the crystal and coats the area of heat with solidified energy from the crystal and propels it in the direction of the heat, which creates some type of energy rocket if the contained heat is fire. When that collides with a surface that breaks the energy, the fire and energy mixes, as the solidified barrier is no longer separating them, as explodes in a mix of fire and electricity. This does cause a more notable deformation of the crystal than only using kinetic and sound energy.</w:t>
+      </w:r>
+    </w:p>
     <w:p>
       <w:pPr>
         <w:widowControl w:val="0"/>
         <w:spacing w:line="240" w:lineRule="auto"/>
       </w:pPr>
+    </w:p>
+    <w:p>
+      <w:pPr>
+        <w:widowControl w:val="0"/>
+        <w:spacing w:line="240" w:lineRule="auto"/>
+        <w:ind w:firstLine="720"/>
+      </w:pPr>
+      <w:r>
+        <w:t>And all these require a threshold of energy to be reached.</w:t>
+      </w:r>
+    </w:p>
+    <w:p>
+      <w:pPr>
+        <w:widowControl w:val="0"/>
+        <w:spacing w:line="240" w:lineRule="auto"/>
+        <w:ind w:firstLine="720"/>
+      </w:pPr>
+    </w:p>
+    <w:p>
+      <w:pPr>
+        <w:widowControl w:val="0"/>
+        <w:spacing w:line="240" w:lineRule="auto"/>
+      </w:pPr>
+      <w:r>
+        <w:t xml:space="preserve">In short, </w:t>
+      </w:r>
+    </w:p>
+    <w:p>
+      <w:pPr>
+        <w:pStyle w:val="ListParagraph"/>
+        <w:widowControl w:val="0"/>
+        <w:numPr>
+          <w:ilvl w:val="0"/>
+          <w:numId w:val="11"/>
+        </w:numPr>
+        <w:spacing w:line="240" w:lineRule="auto"/>
+      </w:pPr>
+      <w:r>
+        <w:t>KE propels arcs of electricity in direction of change in KE.</w:t>
+      </w:r>
+    </w:p>
+    <w:p>
+      <w:pPr>
+        <w:pStyle w:val="ListParagraph"/>
+        <w:widowControl w:val="0"/>
+        <w:numPr>
+          <w:ilvl w:val="0"/>
+          <w:numId w:val="11"/>
+        </w:numPr>
+        <w:spacing w:line="240" w:lineRule="auto"/>
+      </w:pPr>
+      <w:r>
+        <w:t>SE amplifies in direction of sound wave.</w:t>
+      </w:r>
+    </w:p>
+    <w:p>
+      <w:pPr>
+        <w:pStyle w:val="ListParagraph"/>
+        <w:widowControl w:val="0"/>
+        <w:numPr>
+          <w:ilvl w:val="0"/>
+          <w:numId w:val="11"/>
+        </w:numPr>
+        <w:spacing w:line="240" w:lineRule="auto"/>
+      </w:pPr>
+      <w:r>
+        <w:t>TE propels where the heat is in contact with the crystal.</w:t>
+      </w:r>
+    </w:p>
+    <w:p>
+      <w:pPr>
+        <w:widowControl w:val="0"/>
+        <w:spacing w:line="240" w:lineRule="auto"/>
+      </w:pPr>
+    </w:p>
+    <w:p>
+      <w:pPr>
+        <w:widowControl w:val="0"/>
+        <w:spacing w:line="240" w:lineRule="auto"/>
+      </w:pPr>
+    </w:p>
+    <w:p>
+      <w:pPr>
+        <w:widowControl w:val="0"/>
+        <w:spacing w:line="240" w:lineRule="auto"/>
+      </w:pPr>
+      <w:bookmarkStart w:id="18" w:name="_GoBack"/>
+      <w:bookmarkEnd w:id="18"/>
     </w:p>
     <w:p>
       <w:pPr>
@@ -2591,6 +2905,7 @@
       <w:bookmarkStart w:id="19" w:name="_tyehkolo3cvg" w:colFirst="0" w:colLast="0"/>
       <w:bookmarkEnd w:id="19"/>
       <w:r>
+        <w:lastRenderedPageBreak/>
         <w:t>Our Hero</w:t>
       </w:r>
     </w:p>
@@ -2609,7 +2924,7 @@
           <w:noProof/>
         </w:rPr>
         <w:drawing>
-          <wp:inline distT="114300" distB="114300" distL="114300" distR="114300">
+          <wp:inline distT="114300" distB="114300" distL="114300" distR="114300" wp14:anchorId="6E1623F8" wp14:editId="626EC891">
             <wp:extent cx="4424363" cy="2212181"/>
             <wp:effectExtent l="0" t="0" r="0" b="0"/>
             <wp:docPr id="3" name="image4.png"/>
@@ -2659,6 +2974,22 @@
     <w:p/>
     <w:p>
       <w:pPr>
+        <w:ind w:firstLine="720"/>
+      </w:pPr>
+      <w:r>
+        <w:t xml:space="preserve">Our Hero is multiple. </w:t>
+      </w:r>
+      <w:proofErr w:type="spellStart"/>
+      <w:r>
+        <w:t>He/She</w:t>
+      </w:r>
+      <w:proofErr w:type="spellEnd"/>
+      <w:r>
+        <w:t xml:space="preserve"> starts off as a general of the fortress</w:t>
+      </w:r>
+    </w:p>
+    <w:p>
+      <w:pPr>
         <w:pStyle w:val="Heading2"/>
         <w:widowControl w:val="0"/>
         <w:spacing w:line="240" w:lineRule="auto"/>
@@ -2672,7 +3003,15 @@
     </w:p>
     <w:p>
       <w:r>
-        <w:t>Who are the enemies in the game? If the enemies aren’t people, then what is the struggle in the game (eg. your game may be a puzzle game like “The Witness” - in that game the puzzles are the thing which the player is doing battle with.</w:t>
+        <w:t>Who are the enemies in the game? If the enemies aren’t people, then what is the struggle in the game (</w:t>
+      </w:r>
+      <w:proofErr w:type="spellStart"/>
+      <w:r>
+        <w:t>eg.</w:t>
+      </w:r>
+      <w:proofErr w:type="spellEnd"/>
+      <w:r>
+        <w:t xml:space="preserve"> your game may be a puzzle game like “The Witness” - in that game the puzzles are the thing which the player is doing battle with.</w:t>
       </w:r>
     </w:p>
     <w:p>
@@ -2718,8 +3057,15 @@
       <w:bookmarkStart w:id="22" w:name="_tfuw9sps0wkz" w:colFirst="0" w:colLast="0"/>
       <w:bookmarkEnd w:id="22"/>
       <w:r>
-        <w:lastRenderedPageBreak/>
-        <w:t>Our Call To Action And Motivation</w:t>
+        <w:t xml:space="preserve">Our Call </w:t>
+      </w:r>
+      <w:proofErr w:type="gramStart"/>
+      <w:r>
+        <w:t>To</w:t>
+      </w:r>
+      <w:proofErr w:type="gramEnd"/>
+      <w:r>
+        <w:t xml:space="preserve"> Action And Motivation</w:t>
       </w:r>
     </w:p>
     <w:p/>
@@ -3250,6 +3596,119 @@
     </w:lvl>
   </w:abstractNum>
   <w:abstractNum w:abstractNumId="2" w15:restartNumberingAfterBreak="0">
+    <w:nsid w:val="073E7343"/>
+    <w:multiLevelType w:val="hybridMultilevel"/>
+    <w:tmpl w:val="24AC440C"/>
+    <w:lvl w:ilvl="0" w:tplc="04090001">
+      <w:start w:val="1"/>
+      <w:numFmt w:val="bullet"/>
+      <w:lvlText w:val=""/>
+      <w:lvlJc w:val="left"/>
+      <w:pPr>
+        <w:ind w:left="720" w:hanging="360"/>
+      </w:pPr>
+      <w:rPr>
+        <w:rFonts w:ascii="Symbol" w:hAnsi="Symbol" w:hint="default"/>
+      </w:rPr>
+    </w:lvl>
+    <w:lvl w:ilvl="1" w:tplc="04090003" w:tentative="1">
+      <w:start w:val="1"/>
+      <w:numFmt w:val="bullet"/>
+      <w:lvlText w:val="o"/>
+      <w:lvlJc w:val="left"/>
+      <w:pPr>
+        <w:ind w:left="1440" w:hanging="360"/>
+      </w:pPr>
+      <w:rPr>
+        <w:rFonts w:ascii="Courier New" w:hAnsi="Courier New" w:cs="Courier New" w:hint="default"/>
+      </w:rPr>
+    </w:lvl>
+    <w:lvl w:ilvl="2" w:tplc="04090005" w:tentative="1">
+      <w:start w:val="1"/>
+      <w:numFmt w:val="bullet"/>
+      <w:lvlText w:val=""/>
+      <w:lvlJc w:val="left"/>
+      <w:pPr>
+        <w:ind w:left="2160" w:hanging="360"/>
+      </w:pPr>
+      <w:rPr>
+        <w:rFonts w:ascii="Wingdings" w:hAnsi="Wingdings" w:hint="default"/>
+      </w:rPr>
+    </w:lvl>
+    <w:lvl w:ilvl="3" w:tplc="04090001" w:tentative="1">
+      <w:start w:val="1"/>
+      <w:numFmt w:val="bullet"/>
+      <w:lvlText w:val=""/>
+      <w:lvlJc w:val="left"/>
+      <w:pPr>
+        <w:ind w:left="2880" w:hanging="360"/>
+      </w:pPr>
+      <w:rPr>
+        <w:rFonts w:ascii="Symbol" w:hAnsi="Symbol" w:hint="default"/>
+      </w:rPr>
+    </w:lvl>
+    <w:lvl w:ilvl="4" w:tplc="04090003" w:tentative="1">
+      <w:start w:val="1"/>
+      <w:numFmt w:val="bullet"/>
+      <w:lvlText w:val="o"/>
+      <w:lvlJc w:val="left"/>
+      <w:pPr>
+        <w:ind w:left="3600" w:hanging="360"/>
+      </w:pPr>
+      <w:rPr>
+        <w:rFonts w:ascii="Courier New" w:hAnsi="Courier New" w:cs="Courier New" w:hint="default"/>
+      </w:rPr>
+    </w:lvl>
+    <w:lvl w:ilvl="5" w:tplc="04090005" w:tentative="1">
+      <w:start w:val="1"/>
+      <w:numFmt w:val="bullet"/>
+      <w:lvlText w:val=""/>
+      <w:lvlJc w:val="left"/>
+      <w:pPr>
+        <w:ind w:left="4320" w:hanging="360"/>
+      </w:pPr>
+      <w:rPr>
+        <w:rFonts w:ascii="Wingdings" w:hAnsi="Wingdings" w:hint="default"/>
+      </w:rPr>
+    </w:lvl>
+    <w:lvl w:ilvl="6" w:tplc="04090001" w:tentative="1">
+      <w:start w:val="1"/>
+      <w:numFmt w:val="bullet"/>
+      <w:lvlText w:val=""/>
+      <w:lvlJc w:val="left"/>
+      <w:pPr>
+        <w:ind w:left="5040" w:hanging="360"/>
+      </w:pPr>
+      <w:rPr>
+        <w:rFonts w:ascii="Symbol" w:hAnsi="Symbol" w:hint="default"/>
+      </w:rPr>
+    </w:lvl>
+    <w:lvl w:ilvl="7" w:tplc="04090003" w:tentative="1">
+      <w:start w:val="1"/>
+      <w:numFmt w:val="bullet"/>
+      <w:lvlText w:val="o"/>
+      <w:lvlJc w:val="left"/>
+      <w:pPr>
+        <w:ind w:left="5760" w:hanging="360"/>
+      </w:pPr>
+      <w:rPr>
+        <w:rFonts w:ascii="Courier New" w:hAnsi="Courier New" w:cs="Courier New" w:hint="default"/>
+      </w:rPr>
+    </w:lvl>
+    <w:lvl w:ilvl="8" w:tplc="04090005" w:tentative="1">
+      <w:start w:val="1"/>
+      <w:numFmt w:val="bullet"/>
+      <w:lvlText w:val=""/>
+      <w:lvlJc w:val="left"/>
+      <w:pPr>
+        <w:ind w:left="6480" w:hanging="360"/>
+      </w:pPr>
+      <w:rPr>
+        <w:rFonts w:ascii="Wingdings" w:hAnsi="Wingdings" w:hint="default"/>
+      </w:rPr>
+    </w:lvl>
+  </w:abstractNum>
+  <w:abstractNum w:abstractNumId="3" w15:restartNumberingAfterBreak="0">
     <w:nsid w:val="2F145C7F"/>
     <w:multiLevelType w:val="multilevel"/>
     <w:tmpl w:val="99723892"/>
@@ -3362,7 +3821,7 @@
       </w:rPr>
     </w:lvl>
   </w:abstractNum>
-  <w:abstractNum w:abstractNumId="3" w15:restartNumberingAfterBreak="0">
+  <w:abstractNum w:abstractNumId="4" w15:restartNumberingAfterBreak="0">
     <w:nsid w:val="38E558F6"/>
     <w:multiLevelType w:val="multilevel"/>
     <w:tmpl w:val="4E7AF842"/>
@@ -3475,7 +3934,7 @@
       </w:rPr>
     </w:lvl>
   </w:abstractNum>
-  <w:abstractNum w:abstractNumId="4" w15:restartNumberingAfterBreak="0">
+  <w:abstractNum w:abstractNumId="5" w15:restartNumberingAfterBreak="0">
     <w:nsid w:val="3CB10A82"/>
     <w:multiLevelType w:val="multilevel"/>
     <w:tmpl w:val="791EFDB4"/>
@@ -3588,7 +4047,7 @@
       </w:rPr>
     </w:lvl>
   </w:abstractNum>
-  <w:abstractNum w:abstractNumId="5" w15:restartNumberingAfterBreak="0">
+  <w:abstractNum w:abstractNumId="6" w15:restartNumberingAfterBreak="0">
     <w:nsid w:val="4952176F"/>
     <w:multiLevelType w:val="multilevel"/>
     <w:tmpl w:val="62281FE0"/>
@@ -3701,7 +4160,7 @@
       </w:rPr>
     </w:lvl>
   </w:abstractNum>
-  <w:abstractNum w:abstractNumId="6" w15:restartNumberingAfterBreak="0">
+  <w:abstractNum w:abstractNumId="7" w15:restartNumberingAfterBreak="0">
     <w:nsid w:val="5E983231"/>
     <w:multiLevelType w:val="multilevel"/>
     <w:tmpl w:val="88A6C7AE"/>
@@ -3814,7 +4273,7 @@
       </w:rPr>
     </w:lvl>
   </w:abstractNum>
-  <w:abstractNum w:abstractNumId="7" w15:restartNumberingAfterBreak="0">
+  <w:abstractNum w:abstractNumId="8" w15:restartNumberingAfterBreak="0">
     <w:nsid w:val="5EFE6EE5"/>
     <w:multiLevelType w:val="multilevel"/>
     <w:tmpl w:val="2744DD12"/>
@@ -3927,7 +4386,7 @@
       </w:rPr>
     </w:lvl>
   </w:abstractNum>
-  <w:abstractNum w:abstractNumId="8" w15:restartNumberingAfterBreak="0">
+  <w:abstractNum w:abstractNumId="9" w15:restartNumberingAfterBreak="0">
     <w:nsid w:val="6CF07BCD"/>
     <w:multiLevelType w:val="multilevel"/>
     <w:tmpl w:val="5F3CE300"/>
@@ -4040,7 +4499,7 @@
       </w:rPr>
     </w:lvl>
   </w:abstractNum>
-  <w:abstractNum w:abstractNumId="9" w15:restartNumberingAfterBreak="0">
+  <w:abstractNum w:abstractNumId="10" w15:restartNumberingAfterBreak="0">
     <w:nsid w:val="712C654F"/>
     <w:multiLevelType w:val="multilevel"/>
     <w:tmpl w:val="8340C64A"/>
@@ -4154,34 +4613,37 @@
     </w:lvl>
   </w:abstractNum>
   <w:num w:numId="1">
-    <w:abstractNumId w:val="9"/>
+    <w:abstractNumId w:val="10"/>
   </w:num>
   <w:num w:numId="2">
+    <w:abstractNumId w:val="6"/>
+  </w:num>
+  <w:num w:numId="3">
+    <w:abstractNumId w:val="3"/>
+  </w:num>
+  <w:num w:numId="4">
+    <w:abstractNumId w:val="8"/>
+  </w:num>
+  <w:num w:numId="5">
     <w:abstractNumId w:val="5"/>
   </w:num>
-  <w:num w:numId="3">
-    <w:abstractNumId w:val="2"/>
+  <w:num w:numId="6">
+    <w:abstractNumId w:val="4"/>
   </w:num>
-  <w:num w:numId="4">
+  <w:num w:numId="7">
     <w:abstractNumId w:val="7"/>
   </w:num>
-  <w:num w:numId="5">
-    <w:abstractNumId w:val="4"/>
-  </w:num>
-  <w:num w:numId="6">
-    <w:abstractNumId w:val="3"/>
-  </w:num>
-  <w:num w:numId="7">
-    <w:abstractNumId w:val="6"/>
-  </w:num>
   <w:num w:numId="8">
-    <w:abstractNumId w:val="8"/>
+    <w:abstractNumId w:val="9"/>
   </w:num>
   <w:num w:numId="9">
     <w:abstractNumId w:val="1"/>
   </w:num>
   <w:num w:numId="10">
     <w:abstractNumId w:val="0"/>
+  </w:num>
+  <w:num w:numId="11">
+    <w:abstractNumId w:val="2"/>
   </w:num>
 </w:numbering>
 </file>

</xml_diff>